<commit_message>
updated problem 3.8 writeup, added 3 png graphs for it, 1 layer 80, and 2 layer graphs
</commit_message>
<xml_diff>
--- a/michael-part/Problem Writeups.docx
+++ b/michael-part/Problem Writeups.docx
@@ -16,24 +16,14 @@
           <w:numId w:val="1"/>
         </w:numPr>
       </w:pPr>
-      <w:proofErr w:type="gramStart"/>
-      <w:r>
-        <w:t>bright</w:t>
-      </w:r>
-      <w:proofErr w:type="gramEnd"/>
-      <w:r>
-        <w:t>-or-dark— At least 75% of the pixels are on, or at least 75% of the pixels are off.</w:t>
-      </w:r>
-    </w:p>
-    <w:p/>
-    <w:p>
-      <w:r>
-        <w:t>A perceptron cannot recognize this feature. A perceptron can easily be trained to recognize one of the two conditions, for example by having all of the weights be 1 and having a threshold activation function of either 7.5 or 2.5. However, once it is set to recogn</w:t>
-      </w:r>
-      <w:bookmarkStart w:id="0" w:name="_GoBack"/>
-      <w:bookmarkEnd w:id="0"/>
-      <w:r>
-        <w:t xml:space="preserve">ize one, it cannot recognize the other because the threshold would have been set at a hard limit already. </w:t>
+      <w:r>
+        <w:t>bright-or-dark— At least 75% of the pixels are on, or at least 75% of the pixels are off.</w:t>
+      </w:r>
+    </w:p>
+    <w:p/>
+    <w:p>
+      <w:r>
+        <w:t xml:space="preserve">A perceptron cannot recognize this feature. A perceptron can easily be trained to recognize one of the two conditions, for example by having all of the weights be 1 and having a threshold activation function of either 7.5 or 2.5. However, once it is set to recognize one, it cannot recognize the other because the threshold would have been set at a hard limit already. </w:t>
       </w:r>
     </w:p>
     <w:p/>
@@ -45,46 +35,20 @@
           <w:numId w:val="1"/>
         </w:numPr>
       </w:pPr>
-      <w:proofErr w:type="gramStart"/>
-      <w:r>
-        <w:t>top</w:t>
-      </w:r>
-      <w:proofErr w:type="gramEnd"/>
-      <w:r>
-        <w:t>-bright — A larger fraction of pixels is on in the top row than in the bottom two rows</w:t>
-      </w:r>
-    </w:p>
-    <w:p/>
-    <w:p>
-      <w:r>
-        <w:t>A perceptron can recognize this feature. We can see this by having the three weights on the top row be $\</w:t>
-      </w:r>
-      <w:proofErr w:type="spellStart"/>
-      <w:proofErr w:type="gramStart"/>
-      <w:r>
-        <w:t>frac</w:t>
-      </w:r>
-      <w:proofErr w:type="spellEnd"/>
-      <w:r>
-        <w:t>{</w:t>
-      </w:r>
-      <w:proofErr w:type="gramEnd"/>
-      <w:r>
-        <w:t>1}{3}$ and all the other six weights be $</w:t>
+      <w:r>
+        <w:t>top-bright — A larger fraction of pixels is on in the top row than in the bottom two rows</w:t>
+      </w:r>
+    </w:p>
+    <w:p/>
+    <w:p>
+      <w:r>
+        <w:t>A perceptron can recognize this feature. We can see this by having the three weights on the top row be $\frac{1}{3}$ and all the other six weights be $</w:t>
       </w:r>
       <w:r>
         <w:t>-</w:t>
       </w:r>
       <w:r>
-        <w:t>\</w:t>
-      </w:r>
-      <w:proofErr w:type="spellStart"/>
-      <w:r>
-        <w:t>frac</w:t>
-      </w:r>
-      <w:proofErr w:type="spellEnd"/>
-      <w:r>
-        <w:t xml:space="preserve">{1}{6}$.  </w:t>
+        <w:t xml:space="preserve">\frac{1}{6}$.  </w:t>
       </w:r>
       <w:r>
         <w:t>We would set the threshold to 0 and check if the sum is greater than 0</w:t>
@@ -102,13 +66,8 @@
           <w:numId w:val="1"/>
         </w:numPr>
       </w:pPr>
-      <w:proofErr w:type="gramStart"/>
-      <w:r>
-        <w:t>connected</w:t>
-      </w:r>
-      <w:proofErr w:type="gramEnd"/>
-      <w:r>
-        <w:t xml:space="preserve"> — The set of pixels that are on is connected. (In technical terms, this means that if we deﬁne a graph in which the vertices are the pixels that are on, and there is an edge between two pixels if they are adjacent vertically or horizontally, then there is a path between every pair of vertices in the graph.)</w:t>
+      <w:r>
+        <w:t>connected — The set of pixels that are on is connected. (In technical terms, this means that if we deﬁne a graph in which the vertices are the pixels that are on, and there is an edge between two pixels if they are adjacent vertically or horizontally, then there is a path between every pair of vertices in the graph.)</w:t>
       </w:r>
     </w:p>
     <w:p/>
@@ -126,15 +85,7 @@
         <w:t xml:space="preserve">by countering the training strategy. This means </w:t>
       </w:r>
       <w:r>
-        <w:t xml:space="preserve">either by changing the number of pixels that are on, or </w:t>
-      </w:r>
-      <w:proofErr w:type="gramStart"/>
-      <w:r>
-        <w:t>constructing</w:t>
-      </w:r>
-      <w:proofErr w:type="gramEnd"/>
-      <w:r>
-        <w:t xml:space="preserve"> a path on a different portion of the grid than where the weights were </w:t>
+        <w:t xml:space="preserve">either by changing the number of pixels that are on, or constructing a path on a different portion of the grid than where the weights were </w:t>
       </w:r>
       <w:r>
         <w:t xml:space="preserve">originally </w:t>
@@ -221,15 +172,7 @@
         <w:t>an effective algorithm to</w:t>
       </w:r>
       <w:r>
-        <w:t xml:space="preserve"> take into account </w:t>
-      </w:r>
-      <w:proofErr w:type="spellStart"/>
-      <w:r>
-        <w:t>lookahead</w:t>
-      </w:r>
-      <w:proofErr w:type="spellEnd"/>
-      <w:r>
-        <w:t xml:space="preserve"> because digit recognition revolves around combinations of pixel intensities</w:t>
+        <w:t xml:space="preserve"> take into account lookahead because digit recognition revolves around combinations of pixel intensities</w:t>
       </w:r>
       <w:r>
         <w:t xml:space="preserve">. </w:t>
@@ -271,15 +214,7 @@
         <w:t xml:space="preserve">Decision trees would also have to </w:t>
       </w:r>
       <w:r>
-        <w:t xml:space="preserve">be pruned since their tendency to </w:t>
-      </w:r>
-      <w:proofErr w:type="spellStart"/>
-      <w:r>
-        <w:t>overfit</w:t>
-      </w:r>
-      <w:proofErr w:type="spellEnd"/>
-      <w:r>
-        <w:t xml:space="preserve"> combined with many features (as well as the possibility to split more than once on any given continuous attribute</w:t>
+        <w:t>be pruned since their tendency to overfit combined with many features (as well as the possibility to split more than once on any given continuous attribute</w:t>
       </w:r>
       <w:r>
         <w:t xml:space="preserve">). </w:t>
@@ -291,15 +226,7 @@
         <w:t xml:space="preserve">While decision trees conceivably could be constructed to do well on digit recognition, </w:t>
       </w:r>
       <w:r>
-        <w:t xml:space="preserve">it does not lend itself naturally to this domain. An analogous algorithm to ID3 would fail miserably. So there are decision trees that can classify the digits and we’re sure there may be algorithms that adequately do </w:t>
-      </w:r>
-      <w:proofErr w:type="spellStart"/>
-      <w:r>
-        <w:t>lookahead</w:t>
-      </w:r>
-      <w:proofErr w:type="spellEnd"/>
-      <w:r>
-        <w:t xml:space="preserve"> and attribute combinations, but there are more natural choices for a domain that requires combinations of features to be effective.</w:t>
+        <w:t>it does not lend itself naturally to this domain. An analogous algorithm to ID3 would fail miserably. So there are decision trees that can classify the digits and we’re sure there may be algorithms that adequately do lookahead and attribute combinations, but there are more natural choices for a domain that requires combinations of features to be effective.</w:t>
       </w:r>
     </w:p>
     <w:p/>
@@ -325,16 +252,11 @@
         <w:tab/>
         <w:t xml:space="preserve">Boosted decision stumps wouldn’t do well on this domain. Because boosted decision stumps split on only one attribute, they do not combine features and individually will not be able to capture patterns in the data well enough to classify digits. Individual stumps can do no better than chance since on their own they cannot predict what digit </w:t>
       </w:r>
-      <w:proofErr w:type="gramStart"/>
       <w:r>
         <w:t xml:space="preserve">a </w:t>
       </w:r>
       <w:r>
-        <w:t>particular</w:t>
-      </w:r>
-      <w:proofErr w:type="gramEnd"/>
-      <w:r>
-        <w:t xml:space="preserve"> pixel </w:t>
+        <w:t xml:space="preserve">particular pixel </w:t>
       </w:r>
       <w:r>
         <w:t xml:space="preserve">intensity </w:t>
@@ -345,34 +267,20 @@
     </w:p>
     <w:p/>
     <w:p>
-      <w:proofErr w:type="spellStart"/>
       <w:r>
         <w:t>Perceptrons</w:t>
       </w:r>
-      <w:proofErr w:type="spellEnd"/>
     </w:p>
     <w:p>
       <w:r>
         <w:tab/>
-      </w:r>
-      <w:proofErr w:type="spellStart"/>
-      <w:r>
-        <w:t>Perceptrons</w:t>
-      </w:r>
-      <w:proofErr w:type="spellEnd"/>
-      <w:r>
-        <w:t xml:space="preserve"> would be especially bad for recognizing digits. Since there are 10 possible digits to correctly classify, it presents </w:t>
+        <w:t xml:space="preserve">Perceptrons would be especially bad for recognizing digits. Since there are 10 possible digits to correctly classify, it presents </w:t>
       </w:r>
       <w:r>
         <w:t xml:space="preserve">too much variability for a single perceptron to classify. </w:t>
       </w:r>
-      <w:proofErr w:type="spellStart"/>
-      <w:r>
-        <w:t>Perceptrons</w:t>
-      </w:r>
-      <w:proofErr w:type="spellEnd"/>
-      <w:r>
-        <w:t xml:space="preserve"> have more limitations beyond just being able to output binary values, which is a problem in a 10-class domain.</w:t>
+      <w:r>
+        <w:t>Perceptrons have more limitations beyond just being able to output binary values, which is a problem in a 10-class domain.</w:t>
       </w:r>
     </w:p>
     <w:p/>
@@ -407,21 +315,22 @@
     <w:p/>
     <w:p>
       <w:r>
-        <w:t xml:space="preserve">(a) Describe the network you chose to implement. This description need not be at the </w:t>
-      </w:r>
-      <w:proofErr w:type="gramStart"/>
-      <w:r>
-        <w:t>node by node</w:t>
-      </w:r>
-      <w:proofErr w:type="gramEnd"/>
-      <w:r>
-        <w:t xml:space="preserve"> level, but it should provide an overall view of the layers and units you created. Explain why you decided to run an experiment with this network structure.</w:t>
-      </w:r>
-    </w:p>
-    <w:p/>
-    <w:p>
-      <w:r>
-        <w:t>We experimented with adding a second hidden layer with various numbers of hidden units. We ran experiments letting the two hidden layers have the same number of hidden units, ranging from a small number of hidden units to a larger number of hidden units. We also experimented with varying the number of hidden units in each layer, for example having 10 in the first and 15 in the second.</w:t>
+        <w:t>(a) Describe the network you chose to implement. This description need not be at the node by node level, but it should provide an overall view of the layers and units you created. Explain why you decided to run an experiment with this network structure.</w:t>
+      </w:r>
+    </w:p>
+    <w:p/>
+    <w:p>
+      <w:r>
+        <w:t xml:space="preserve">We experimented with adding a </w:t>
+      </w:r>
+      <w:r>
+        <w:t xml:space="preserve">fully connected </w:t>
+      </w:r>
+      <w:r>
+        <w:t>second hidden layer with various numbers of hidden units. We ran experiments letting the two hidden layers have the same number of hidden units, ranging from a small number of hidden units to a larger number of hidden units. We also experimented with varying the number of hidden units in each layer, for example having 10 in the first and 15 in the second.</w:t>
+      </w:r>
+      <w:r>
+        <w:t xml:space="preserve"> \\</w:t>
       </w:r>
     </w:p>
     <w:p/>
@@ -435,97 +344,160 @@
       <w:r>
         <w:t xml:space="preserve">We reasoned that the automatic feature engineering intuition associated with neural networks would result in the first hidden layer passing the second hidden layer an even better set of features which the second hidden layer can then do learning on. </w:t>
       </w:r>
-    </w:p>
-    <w:p/>
-    <w:p>
-      <w:r>
-        <w:t xml:space="preserve">(b) Train your network using the training and </w:t>
-      </w:r>
-      <w:proofErr w:type="gramStart"/>
-      <w:r>
-        <w:t>validation sets, and compare</w:t>
-      </w:r>
-      <w:proofErr w:type="gramEnd"/>
-      <w:r>
-        <w:t xml:space="preserve"> the trained network’s test performance to the previous structures. Try to explain what you ﬁnd. (You will not be evaluated on the absolute performance of your network.).</w:t>
+      <w:r>
+        <w:t xml:space="preserve"> \\</w:t>
+      </w:r>
+    </w:p>
+    <w:p/>
+    <w:p>
+      <w:r>
+        <w:t>One other set of experiments we ran, based on the intuition we get from the previous section, is increasing the number of hidden nodes in the single hidden layer. It makes sense that more hidden nodes (as long as they are still on the order of the number of input and output nodes) would be able to do more with the data and should do better.  \\</w:t>
+      </w:r>
+    </w:p>
+    <w:p/>
+    <w:p>
+      <w:r>
+        <w:t>We ran all of our experiments with a learning rate for 0.1 that we found to be optimal for hidden layer training above.</w:t>
+      </w:r>
+    </w:p>
+    <w:p/>
+    <w:p>
+      <w:r>
+        <w:t>(b) Train your network using the training and validation sets, and compare the trained network’s test performance to the previous structures. Try to explain what you ﬁnd. (You will not be evaluated on the absolute performance of your network.).</w:t>
       </w:r>
     </w:p>
     <w:p/>
     <w:p>
       <w:r>
         <w:tab/>
-        <w:t xml:space="preserve">The neural networks we trained with two hidden layers universally had very poor performance on training, validation, and test sets. For all of the experiments we ran, all had </w:t>
-      </w:r>
-      <w:r>
-        <w:t xml:space="preserve">training error, validation set error, and test error at 0.12 or worse. The networks would converge </w:t>
-      </w:r>
-      <w:r>
-        <w:t>within three or four epochs</w:t>
-      </w:r>
-      <w:r>
-        <w:t xml:space="preserve">: </w:t>
-      </w:r>
-      <w:r>
-        <w:t>the errors would stop changing,</w:t>
-      </w:r>
-      <w:r>
-        <w:t xml:space="preserve"> indicating that the w</w:t>
-      </w:r>
-      <w:r>
-        <w:t>eights stopped changing. After carefully spending time carefully validating that our network was indeed constructed in the correct fashion, we determined that these poor results were not the result of a bug, but because using two hidden layers instead of one with this particular domain had very poor performance in general.</w:t>
-      </w:r>
-    </w:p>
+        <w:t xml:space="preserve">The neural networks we trained with two hidden layers universally </w:t>
+      </w:r>
+      <w:r>
+        <w:t>start with</w:t>
+      </w:r>
+      <w:r>
+        <w:t xml:space="preserve"> very poor performance on training, validation, and test sets. For the experiments we ran</w:t>
+      </w:r>
+      <w:r>
+        <w:t xml:space="preserve"> with </w:t>
+      </w:r>
+      <w:r>
+        <w:t>more 25 total hidden nodes or nodes</w:t>
+      </w:r>
+      <w:r>
+        <w:t xml:space="preserve">, all had </w:t>
+      </w:r>
+      <w:r>
+        <w:t>training error, validation set error, and test error at 0.12 or worse</w:t>
+      </w:r>
+      <w:r>
+        <w:t xml:space="preserve"> for the first 30 or so epochs before starting to improve</w:t>
+      </w:r>
+      <w:r>
+        <w:t xml:space="preserve">. </w:t>
+      </w:r>
+      <w:r>
+        <w:t>In fact, the errors only change once in a while in the first 30 epochs indicating that weights were not necessarily being changed in a way that would change the way classification was done. However, after the first 30 or so epochs, performance quickly increases to the level of one hidden unit and continues to increase.</w:t>
+      </w:r>
+      <w:r>
+        <w:t xml:space="preserve"> \\</w:t>
+      </w:r>
+    </w:p>
+    <w:p/>
     <w:p>
       <w:r>
         <w:tab/>
-      </w:r>
-      <w:r>
-        <w:t>The fact that the errors and weights stopped changing</w:t>
+        <w:t xml:space="preserve">Because, unlike LeCun et al, we did not do feature engineering with the extra hidden layers we had, the actual benefit </w:t>
+      </w:r>
+      <w:r>
+        <w:t xml:space="preserve">of </w:t>
+      </w:r>
+      <w:r>
+        <w:t xml:space="preserve">having an extra hidden layer </w:t>
+      </w:r>
+      <w:r>
+        <w:t xml:space="preserve">may be small </w:t>
+      </w:r>
+      <w:r>
+        <w:t xml:space="preserve">because each hidden layer was assigned </w:t>
+      </w:r>
+      <w:r>
+        <w:t>just a general task to update weights as best as it can</w:t>
+      </w:r>
+      <w:r>
+        <w:t xml:space="preserve">. In fact, because each hidden layer was only given instructions to learn the general structure, </w:t>
+      </w:r>
+      <w:r>
+        <w:t>in the first 30 epochs it may have taken a lot of time to figure out exactly what kinds of the results the first layer should be passing to the second layer and how the second layer should interpret them,</w:t>
+      </w:r>
+      <w:r>
+        <w:t xml:space="preserve"> leading to inferior results</w:t>
+      </w:r>
+      <w:r>
+        <w:t xml:space="preserve"> for a while</w:t>
+      </w:r>
+      <w:r>
+        <w:t xml:space="preserve">. </w:t>
+      </w:r>
+      <w:r>
+        <w:t xml:space="preserve">Also, because the number of weights increases quadratically with the number of hidden units adding two layers increases the number of weights to train as well. Having more than one hidden layer also makes the neural network more susceptible to local minima and </w:t>
+      </w:r>
+      <w:r>
+        <w:t>our particular algorithm does not deal with escaping from and searching around local minima</w:t>
+      </w:r>
+      <w:r>
+        <w:t>.</w:t>
+      </w:r>
+      <w:r>
+        <w:t xml:space="preserve"> Our experiments with two hidden layers with 10 total units and learning rate 0.1 peaked out at 0.8 test error after 100 epochs, but</w:t>
+      </w:r>
+      <w:r>
+        <w:t xml:space="preserve"> the network</w:t>
       </w:r>
       <w:r>
         <w:t xml:space="preserve"> </w:t>
       </w:r>
       <w:r>
-        <w:t xml:space="preserve">after a small amount of epochs indicate to us that the neural network </w:t>
-      </w:r>
-      <w:r>
-        <w:t>with two hidden layers converges to a local minima extremely quickly. The fact that having two hidden layers converges rapidly to local minima that does barely better than chance</w:t>
-      </w:r>
-      <w:r>
-        <w:t xml:space="preserve"> indicates that one must be careful when adding additional hidden layers blindly.</w:t>
-      </w:r>
-    </w:p>
+        <w:t>was still steadily increasing performance. This might be because there are fewer hidden nodes to learn hypotheses with, but also more complex interplay between the two layers, requiring more epochs to learn a good network. The case where we varied the number nodes in each layer (say 10 and 15 versus 15 and 15) and similar performance to having the same number of nodes in each hidden layer.</w:t>
+      </w:r>
+      <w:r>
+        <w:t xml:space="preserve"> \\</w:t>
+      </w:r>
+    </w:p>
+    <w:p/>
     <w:p>
       <w:r>
         <w:tab/>
-        <w:t xml:space="preserve">Because, unlike </w:t>
-      </w:r>
-      <w:proofErr w:type="spellStart"/>
-      <w:r>
-        <w:t>LeCun</w:t>
-      </w:r>
-      <w:proofErr w:type="spellEnd"/>
-      <w:r>
-        <w:t xml:space="preserve"> et al, we did not do feature engineering with the extra hidden layers we had, there may not have been an actual benefit to having an extra hidden layer because each hidden layer was assigned the exact same task. In fact, because each hidden layer was only given instructions to learn the general structure, they may have interfered with the func</w:t>
-      </w:r>
-      <w:r>
-        <w:t>tion of the other, leading to vastly inferior results. Because our particular algorithm does not deal with escaping from and searching around local minima, combining that fact with the high susceptibility of two hidden layers hitting a local minima early on leads to poor results.</w:t>
-      </w:r>
-    </w:p>
+      </w:r>
+      <w:r>
+        <w:t xml:space="preserve">Having two hidden layers without </w:t>
+      </w:r>
+      <w:r>
+        <w:t xml:space="preserve">special engineering may also not be necessarily better </w:t>
+      </w:r>
+      <w:r>
+        <w:t>because the second hidden layer works with values that are summed and then passed through the sigmoid function which changes the distribution of values. In addition, classification now depends on the weighted output of the second layer, which in turn depends on the weighted outputs of the first layer. With all nodes feeding in to each other this could create a situation where there is a lot of interplay or interference in between layers. From this experiment we conclude that without careful feature engineering, additional hidden layers should be added with care</w:t>
+      </w:r>
+      <w:r>
+        <w:t xml:space="preserve"> and must be carefully tuned to have a good learning rate so that we prevent the long wait in the first 30 or so epochs with little results</w:t>
+      </w:r>
+      <w:r>
+        <w:t>.</w:t>
+      </w:r>
+      <w:r>
+        <w:t xml:space="preserve"> \\</w:t>
+      </w:r>
+      <w:bookmarkStart w:id="0" w:name="_GoBack"/>
+      <w:bookmarkEnd w:id="0"/>
+    </w:p>
+    <w:p/>
     <w:p>
       <w:r>
         <w:tab/>
-      </w:r>
-      <w:r>
-        <w:t xml:space="preserve">Having two hidden layers without special engineering may also be suspect because the second hidden layer works with values that are summed and then passed through the sigmoid </w:t>
-      </w:r>
-      <w:proofErr w:type="gramStart"/>
-      <w:r>
-        <w:t>function which</w:t>
-      </w:r>
-      <w:proofErr w:type="gramEnd"/>
-      <w:r>
-        <w:t xml:space="preserve"> changes the distribution of values. In addition, classification now depends on the weighted output of the second layer, which in turn depends on the weighted outputs of the first layer. With all nodes feeding in to each other this could create a situation where there is a lot of interplay or interference in between layers. From this experiment we conclude that without careful feature engineering, additional hidden layers should be added only with care.</w:t>
+        <w:t>Our experiments with a single hidden layer with a large number of nodes yielded promising results. We ran a network with 80 hidden units and 150 hidden units overnight and saw the following results. With both 80 and 150 hidden units, the test performance increases very rapidly within 4 epochs to hav</w:t>
+      </w:r>
+      <w:r>
+        <w:t>e test performance of over 0.9. Test performance then monotonically increases for the 15 epochs or so we were able to train (having this many hidden nodes takes a long time to train because number of weights to train increases quadratically with number of units). Validation set performance also steadily increases. With learning rate 0.1, the network with 80 units does very slightly better on test performance while the network with 150 units does very slightly better on validation set performance. Both networks do similarly to the network with 30 hidden units for the first 15 or so epochs, sometimes one doing slightly better on the validation set, sometimes the other doing slightly better on the test set. We expect that slightly more hidden nodes will do better in the long run as it can learn more complex hypotheses while still being regulated for overfitting by the validation set stopping rule.</w:t>
       </w:r>
     </w:p>
     <w:p>

</xml_diff>